<commit_message>
se agrego la funcionalidad para obtener el ultimo registro insertado en la base de datos
</commit_message>
<xml_diff>
--- a/Proyecto CRM - copia.docx
+++ b/Proyecto CRM - copia.docx
@@ -198,6 +198,7 @@
           <w:lang w:eastAsia="es-MX"/>
         </w:rPr>
       </w:pPr>
+      <w:proofErr w:type="gramStart"/>
       <w:r>
         <w:rPr>
           <w:rFonts w:ascii="Montserrat" w:eastAsia="Times New Roman" w:hAnsi="Montserrat" w:cs="Helvetica"/>
@@ -216,7 +217,18 @@
           <w:szCs w:val="20"/>
           <w:lang w:eastAsia="es-MX"/>
         </w:rPr>
-        <w:t>(**)</w:t>
+        <w:t>(</w:t>
+      </w:r>
+      <w:proofErr w:type="gramEnd"/>
+      <w:r>
+        <w:rPr>
+          <w:rFonts w:ascii="Montserrat" w:eastAsia="Times New Roman" w:hAnsi="Montserrat" w:cs="Helvetica"/>
+          <w:color w:val="000000" w:themeColor="text1"/>
+          <w:sz w:val="20"/>
+          <w:szCs w:val="20"/>
+          <w:lang w:eastAsia="es-MX"/>
+        </w:rPr>
+        <w:t>**)</w:t>
       </w:r>
     </w:p>
     <w:p>
@@ -236,6 +248,7 @@
           <w:lang w:eastAsia="es-MX"/>
         </w:rPr>
       </w:pPr>
+      <w:proofErr w:type="gramStart"/>
       <w:r>
         <w:rPr>
           <w:rFonts w:ascii="Montserrat" w:eastAsia="Times New Roman" w:hAnsi="Montserrat" w:cs="Helvetica"/>
@@ -254,7 +267,18 @@
           <w:szCs w:val="20"/>
           <w:lang w:eastAsia="es-MX"/>
         </w:rPr>
-        <w:t>(**)</w:t>
+        <w:t>(</w:t>
+      </w:r>
+      <w:proofErr w:type="gramEnd"/>
+      <w:r>
+        <w:rPr>
+          <w:rFonts w:ascii="Montserrat" w:eastAsia="Times New Roman" w:hAnsi="Montserrat" w:cs="Helvetica"/>
+          <w:color w:val="000000" w:themeColor="text1"/>
+          <w:sz w:val="20"/>
+          <w:szCs w:val="20"/>
+          <w:lang w:eastAsia="es-MX"/>
+        </w:rPr>
+        <w:t>**)</w:t>
       </w:r>
     </w:p>
     <w:p>
@@ -1530,7 +1554,51 @@
           <w:lang w:eastAsia="es-MX"/>
         </w:rPr>
         <w:lastRenderedPageBreak/>
-        <w:t>Seleccionar tipo de seguimiento Wthas app / correo / teléfono / presencial</w:t>
+        <w:t xml:space="preserve">Seleccionar tipo de seguimiento </w:t>
+      </w:r>
+      <w:proofErr w:type="spellStart"/>
+      <w:r>
+        <w:rPr>
+          <w:rFonts w:ascii="Montserrat" w:eastAsia="Times New Roman" w:hAnsi="Montserrat" w:cs="Helvetica"/>
+          <w:color w:val="000000" w:themeColor="text1"/>
+          <w:sz w:val="20"/>
+          <w:szCs w:val="20"/>
+          <w:lang w:eastAsia="es-MX"/>
+        </w:rPr>
+        <w:t>Wthas</w:t>
+      </w:r>
+      <w:proofErr w:type="spellEnd"/>
+      <w:r>
+        <w:rPr>
+          <w:rFonts w:ascii="Montserrat" w:eastAsia="Times New Roman" w:hAnsi="Montserrat" w:cs="Helvetica"/>
+          <w:color w:val="000000" w:themeColor="text1"/>
+          <w:sz w:val="20"/>
+          <w:szCs w:val="20"/>
+          <w:lang w:eastAsia="es-MX"/>
+        </w:rPr>
+        <w:t xml:space="preserve"> </w:t>
+      </w:r>
+      <w:proofErr w:type="gramStart"/>
+      <w:r>
+        <w:rPr>
+          <w:rFonts w:ascii="Montserrat" w:eastAsia="Times New Roman" w:hAnsi="Montserrat" w:cs="Helvetica"/>
+          <w:color w:val="000000" w:themeColor="text1"/>
+          <w:sz w:val="20"/>
+          <w:szCs w:val="20"/>
+          <w:lang w:eastAsia="es-MX"/>
+        </w:rPr>
+        <w:t>app</w:t>
+      </w:r>
+      <w:proofErr w:type="gramEnd"/>
+      <w:r>
+        <w:rPr>
+          <w:rFonts w:ascii="Montserrat" w:eastAsia="Times New Roman" w:hAnsi="Montserrat" w:cs="Helvetica"/>
+          <w:color w:val="000000" w:themeColor="text1"/>
+          <w:sz w:val="20"/>
+          <w:szCs w:val="20"/>
+          <w:lang w:eastAsia="es-MX"/>
+        </w:rPr>
+        <w:t xml:space="preserve"> / correo / teléfono / presencial</w:t>
       </w:r>
     </w:p>
     <w:p>
@@ -1700,7 +1768,29 @@
           <w:szCs w:val="20"/>
           <w:lang w:eastAsia="es-MX"/>
         </w:rPr>
-        <w:t xml:space="preserve"> forms / </w:t>
+        <w:t xml:space="preserve"> </w:t>
+      </w:r>
+      <w:proofErr w:type="spellStart"/>
+      <w:r>
+        <w:rPr>
+          <w:rFonts w:ascii="Montserrat" w:eastAsia="Times New Roman" w:hAnsi="Montserrat" w:cs="Helvetica"/>
+          <w:color w:val="000000" w:themeColor="text1"/>
+          <w:sz w:val="20"/>
+          <w:szCs w:val="20"/>
+          <w:lang w:eastAsia="es-MX"/>
+        </w:rPr>
+        <w:t>forms</w:t>
+      </w:r>
+      <w:proofErr w:type="spellEnd"/>
+      <w:r>
+        <w:rPr>
+          <w:rFonts w:ascii="Montserrat" w:eastAsia="Times New Roman" w:hAnsi="Montserrat" w:cs="Helvetica"/>
+          <w:color w:val="000000" w:themeColor="text1"/>
+          <w:sz w:val="20"/>
+          <w:szCs w:val="20"/>
+          <w:lang w:eastAsia="es-MX"/>
+        </w:rPr>
+        <w:t xml:space="preserve"> / </w:t>
       </w:r>
     </w:p>
     <w:p>
@@ -1968,7 +2058,51 @@
           <w:szCs w:val="20"/>
           <w:lang w:eastAsia="es-MX"/>
         </w:rPr>
-        <w:t>Listas camañanas y clientes a los que se les envio y opción para agregar gustos e intereses del curso</w:t>
+        <w:t xml:space="preserve">Listas </w:t>
+      </w:r>
+      <w:proofErr w:type="spellStart"/>
+      <w:r>
+        <w:rPr>
+          <w:rFonts w:ascii="Montserrat" w:eastAsia="Times New Roman" w:hAnsi="Montserrat" w:cs="Helvetica"/>
+          <w:color w:val="000000" w:themeColor="text1"/>
+          <w:sz w:val="20"/>
+          <w:szCs w:val="20"/>
+          <w:lang w:eastAsia="es-MX"/>
+        </w:rPr>
+        <w:t>camañanas</w:t>
+      </w:r>
+      <w:proofErr w:type="spellEnd"/>
+      <w:r>
+        <w:rPr>
+          <w:rFonts w:ascii="Montserrat" w:eastAsia="Times New Roman" w:hAnsi="Montserrat" w:cs="Helvetica"/>
+          <w:color w:val="000000" w:themeColor="text1"/>
+          <w:sz w:val="20"/>
+          <w:szCs w:val="20"/>
+          <w:lang w:eastAsia="es-MX"/>
+        </w:rPr>
+        <w:t xml:space="preserve"> y clientes a los que se les </w:t>
+      </w:r>
+      <w:proofErr w:type="spellStart"/>
+      <w:r>
+        <w:rPr>
+          <w:rFonts w:ascii="Montserrat" w:eastAsia="Times New Roman" w:hAnsi="Montserrat" w:cs="Helvetica"/>
+          <w:color w:val="000000" w:themeColor="text1"/>
+          <w:sz w:val="20"/>
+          <w:szCs w:val="20"/>
+          <w:lang w:eastAsia="es-MX"/>
+        </w:rPr>
+        <w:t>envio</w:t>
+      </w:r>
+      <w:proofErr w:type="spellEnd"/>
+      <w:r>
+        <w:rPr>
+          <w:rFonts w:ascii="Montserrat" w:eastAsia="Times New Roman" w:hAnsi="Montserrat" w:cs="Helvetica"/>
+          <w:color w:val="000000" w:themeColor="text1"/>
+          <w:sz w:val="20"/>
+          <w:szCs w:val="20"/>
+          <w:lang w:eastAsia="es-MX"/>
+        </w:rPr>
+        <w:t xml:space="preserve"> y opción para agregar gustos e intereses del curso</w:t>
       </w:r>
     </w:p>
     <w:p>
@@ -2013,7 +2147,7 @@
       <w:pPr>
         <w:pStyle w:val="Prrafodelista"/>
         <w:numPr>
-          <w:ilvl w:val="0"/>
+          <w:ilvl w:val="1"/>
           <w:numId w:val="42"/>
         </w:numPr>
         <w:spacing w:before="100" w:beforeAutospacing="1" w:after="100" w:afterAutospacing="1"/>
@@ -2026,25 +2160,157 @@
           <w:lang w:eastAsia="es-MX"/>
         </w:rPr>
       </w:pPr>
-      <w:r>
-        <w:rPr>
-          <w:rFonts w:ascii="Montserrat" w:eastAsia="Times New Roman" w:hAnsi="Montserrat" w:cs="Helvetica"/>
-          <w:color w:val="000000" w:themeColor="text1"/>
-          <w:sz w:val="20"/>
-          <w:szCs w:val="20"/>
-          <w:lang w:eastAsia="es-MX"/>
-        </w:rPr>
-        <w:t>Agregar modulo interés</w:t>
-      </w:r>
-      <w:r>
-        <w:rPr>
-          <w:rFonts w:ascii="Montserrat" w:eastAsia="Times New Roman" w:hAnsi="Montserrat" w:cs="Helvetica"/>
-          <w:color w:val="000000" w:themeColor="text1"/>
-          <w:sz w:val="20"/>
-          <w:szCs w:val="20"/>
-          <w:lang w:eastAsia="es-MX"/>
-        </w:rPr>
-        <w:t>.</w:t>
+      <w:proofErr w:type="spellStart"/>
+      <w:r>
+        <w:rPr>
+          <w:rFonts w:ascii="Montserrat" w:eastAsia="Times New Roman" w:hAnsi="Montserrat" w:cs="Helvetica"/>
+          <w:color w:val="000000" w:themeColor="text1"/>
+          <w:sz w:val="20"/>
+          <w:szCs w:val="20"/>
+          <w:lang w:eastAsia="es-MX"/>
+        </w:rPr>
+        <w:t>FechaAlta</w:t>
+      </w:r>
+      <w:proofErr w:type="spellEnd"/>
+    </w:p>
+    <w:p>
+      <w:pPr>
+        <w:pStyle w:val="Prrafodelista"/>
+        <w:numPr>
+          <w:ilvl w:val="1"/>
+          <w:numId w:val="42"/>
+        </w:numPr>
+        <w:spacing w:before="100" w:beforeAutospacing="1" w:after="100" w:afterAutospacing="1"/>
+        <w:jc w:val="both"/>
+        <w:rPr>
+          <w:rFonts w:ascii="Montserrat" w:eastAsia="Times New Roman" w:hAnsi="Montserrat" w:cs="Helvetica"/>
+          <w:color w:val="000000" w:themeColor="text1"/>
+          <w:sz w:val="20"/>
+          <w:szCs w:val="20"/>
+          <w:lang w:eastAsia="es-MX"/>
+        </w:rPr>
+      </w:pPr>
+      <w:r>
+        <w:rPr>
+          <w:rFonts w:ascii="Montserrat" w:eastAsia="Times New Roman" w:hAnsi="Montserrat" w:cs="Helvetica"/>
+          <w:color w:val="000000" w:themeColor="text1"/>
+          <w:sz w:val="20"/>
+          <w:szCs w:val="20"/>
+          <w:lang w:eastAsia="es-MX"/>
+        </w:rPr>
+        <w:t>Nombre del curso</w:t>
+      </w:r>
+    </w:p>
+    <w:p>
+      <w:pPr>
+        <w:pStyle w:val="Prrafodelista"/>
+        <w:numPr>
+          <w:ilvl w:val="1"/>
+          <w:numId w:val="42"/>
+        </w:numPr>
+        <w:spacing w:before="100" w:beforeAutospacing="1" w:after="100" w:afterAutospacing="1"/>
+        <w:jc w:val="both"/>
+        <w:rPr>
+          <w:rFonts w:ascii="Montserrat" w:eastAsia="Times New Roman" w:hAnsi="Montserrat" w:cs="Helvetica"/>
+          <w:color w:val="000000" w:themeColor="text1"/>
+          <w:sz w:val="20"/>
+          <w:szCs w:val="20"/>
+          <w:lang w:eastAsia="es-MX"/>
+        </w:rPr>
+      </w:pPr>
+      <w:r>
+        <w:rPr>
+          <w:rFonts w:ascii="Montserrat" w:eastAsia="Times New Roman" w:hAnsi="Montserrat" w:cs="Helvetica"/>
+          <w:color w:val="000000" w:themeColor="text1"/>
+          <w:sz w:val="20"/>
+          <w:szCs w:val="20"/>
+          <w:lang w:eastAsia="es-MX"/>
+        </w:rPr>
+        <w:t>Costo</w:t>
+      </w:r>
+    </w:p>
+    <w:p>
+      <w:pPr>
+        <w:pStyle w:val="Prrafodelista"/>
+        <w:numPr>
+          <w:ilvl w:val="1"/>
+          <w:numId w:val="42"/>
+        </w:numPr>
+        <w:spacing w:before="100" w:beforeAutospacing="1" w:after="100" w:afterAutospacing="1"/>
+        <w:jc w:val="both"/>
+        <w:rPr>
+          <w:rFonts w:ascii="Montserrat" w:eastAsia="Times New Roman" w:hAnsi="Montserrat" w:cs="Helvetica"/>
+          <w:color w:val="000000" w:themeColor="text1"/>
+          <w:sz w:val="20"/>
+          <w:szCs w:val="20"/>
+          <w:lang w:eastAsia="es-MX"/>
+        </w:rPr>
+      </w:pPr>
+      <w:r>
+        <w:rPr>
+          <w:rFonts w:ascii="Montserrat" w:eastAsia="Times New Roman" w:hAnsi="Montserrat" w:cs="Helvetica"/>
+          <w:color w:val="000000" w:themeColor="text1"/>
+          <w:sz w:val="20"/>
+          <w:szCs w:val="20"/>
+          <w:lang w:eastAsia="es-MX"/>
+        </w:rPr>
+        <w:t>Capacidad</w:t>
+      </w:r>
+    </w:p>
+    <w:p>
+      <w:pPr>
+        <w:pStyle w:val="Prrafodelista"/>
+        <w:numPr>
+          <w:ilvl w:val="1"/>
+          <w:numId w:val="42"/>
+        </w:numPr>
+        <w:spacing w:before="100" w:beforeAutospacing="1" w:after="100" w:afterAutospacing="1"/>
+        <w:jc w:val="both"/>
+        <w:rPr>
+          <w:rFonts w:ascii="Montserrat" w:eastAsia="Times New Roman" w:hAnsi="Montserrat" w:cs="Helvetica"/>
+          <w:color w:val="000000" w:themeColor="text1"/>
+          <w:sz w:val="20"/>
+          <w:szCs w:val="20"/>
+          <w:lang w:eastAsia="es-MX"/>
+        </w:rPr>
+      </w:pPr>
+      <w:r>
+        <w:rPr>
+          <w:rFonts w:ascii="Montserrat" w:eastAsia="Times New Roman" w:hAnsi="Montserrat" w:cs="Helvetica"/>
+          <w:color w:val="000000" w:themeColor="text1"/>
+          <w:sz w:val="20"/>
+          <w:szCs w:val="20"/>
+          <w:lang w:eastAsia="es-MX"/>
+        </w:rPr>
+        <w:t>Lugar</w:t>
+      </w:r>
+    </w:p>
+    <w:p>
+      <w:pPr>
+        <w:pStyle w:val="Prrafodelista"/>
+        <w:numPr>
+          <w:ilvl w:val="1"/>
+          <w:numId w:val="42"/>
+        </w:numPr>
+        <w:spacing w:before="100" w:beforeAutospacing="1" w:after="100" w:afterAutospacing="1"/>
+        <w:jc w:val="both"/>
+        <w:rPr>
+          <w:rFonts w:ascii="Montserrat" w:eastAsia="Times New Roman" w:hAnsi="Montserrat" w:cs="Helvetica"/>
+          <w:color w:val="000000" w:themeColor="text1"/>
+          <w:sz w:val="20"/>
+          <w:szCs w:val="20"/>
+          <w:lang w:eastAsia="es-MX"/>
+        </w:rPr>
+      </w:pPr>
+      <w:r>
+        <w:rPr>
+          <w:rFonts w:ascii="Montserrat" w:eastAsia="Times New Roman" w:hAnsi="Montserrat" w:cs="Helvetica"/>
+          <w:color w:val="000000" w:themeColor="text1"/>
+          <w:sz w:val="20"/>
+          <w:szCs w:val="20"/>
+          <w:lang w:eastAsia="es-MX"/>
+        </w:rPr>
+        <w:t>Horario</w:t>
       </w:r>
     </w:p>
     <w:p>
@@ -2072,17 +2338,17 @@
           <w:szCs w:val="20"/>
           <w:lang w:eastAsia="es-MX"/>
         </w:rPr>
-        <w:t>Agregar dashboard con indicadores</w:t>
-      </w:r>
-      <w:r>
-        <w:rPr>
-          <w:rFonts w:ascii="Montserrat" w:eastAsia="Times New Roman" w:hAnsi="Montserrat" w:cs="Helvetica"/>
-          <w:color w:val="000000" w:themeColor="text1"/>
-          <w:sz w:val="20"/>
-          <w:szCs w:val="20"/>
-          <w:lang w:eastAsia="es-MX"/>
-        </w:rPr>
-        <w:t xml:space="preserve"> (se desarrolla en la Etapa 2)</w:t>
+        <w:t>Agregar modulo interés</w:t>
+      </w:r>
+      <w:r>
+        <w:rPr>
+          <w:rFonts w:ascii="Montserrat" w:eastAsia="Times New Roman" w:hAnsi="Montserrat" w:cs="Helvetica"/>
+          <w:color w:val="000000" w:themeColor="text1"/>
+          <w:sz w:val="20"/>
+          <w:szCs w:val="20"/>
+          <w:lang w:eastAsia="es-MX"/>
+        </w:rPr>
+        <w:t>.</w:t>
       </w:r>
     </w:p>
     <w:p>
@@ -2110,7 +2376,7 @@
           <w:szCs w:val="20"/>
           <w:lang w:eastAsia="es-MX"/>
         </w:rPr>
-        <w:t>Cotizaciones realizadas al mes</w:t>
+        <w:t>Social</w:t>
       </w:r>
     </w:p>
     <w:p>
@@ -2138,7 +2404,7 @@
           <w:szCs w:val="20"/>
           <w:lang w:eastAsia="es-MX"/>
         </w:rPr>
-        <w:t>Ventas</w:t>
+        <w:t>Económica</w:t>
       </w:r>
     </w:p>
     <w:p>
@@ -2166,7 +2432,67 @@
           <w:szCs w:val="20"/>
           <w:lang w:eastAsia="es-MX"/>
         </w:rPr>
-        <w:t>Nuevos clientes</w:t>
+        <w:t>Noticias</w:t>
+      </w:r>
+    </w:p>
+    <w:p>
+      <w:pPr>
+        <w:pStyle w:val="Prrafodelista"/>
+        <w:numPr>
+          <w:ilvl w:val="0"/>
+          <w:numId w:val="42"/>
+        </w:numPr>
+        <w:spacing w:before="100" w:beforeAutospacing="1" w:after="100" w:afterAutospacing="1"/>
+        <w:jc w:val="both"/>
+        <w:rPr>
+          <w:rFonts w:ascii="Montserrat" w:eastAsia="Times New Roman" w:hAnsi="Montserrat" w:cs="Helvetica"/>
+          <w:color w:val="000000" w:themeColor="text1"/>
+          <w:sz w:val="20"/>
+          <w:szCs w:val="20"/>
+          <w:lang w:eastAsia="es-MX"/>
+        </w:rPr>
+      </w:pPr>
+      <w:r>
+        <w:rPr>
+          <w:rFonts w:ascii="Montserrat" w:eastAsia="Times New Roman" w:hAnsi="Montserrat" w:cs="Helvetica"/>
+          <w:color w:val="000000" w:themeColor="text1"/>
+          <w:sz w:val="20"/>
+          <w:szCs w:val="20"/>
+          <w:lang w:eastAsia="es-MX"/>
+        </w:rPr>
+        <w:t xml:space="preserve">Agregar </w:t>
+      </w:r>
+      <w:proofErr w:type="spellStart"/>
+      <w:r>
+        <w:rPr>
+          <w:rFonts w:ascii="Montserrat" w:eastAsia="Times New Roman" w:hAnsi="Montserrat" w:cs="Helvetica"/>
+          <w:color w:val="000000" w:themeColor="text1"/>
+          <w:sz w:val="20"/>
+          <w:szCs w:val="20"/>
+          <w:lang w:eastAsia="es-MX"/>
+        </w:rPr>
+        <w:t>dashboard</w:t>
+      </w:r>
+      <w:proofErr w:type="spellEnd"/>
+      <w:r>
+        <w:rPr>
+          <w:rFonts w:ascii="Montserrat" w:eastAsia="Times New Roman" w:hAnsi="Montserrat" w:cs="Helvetica"/>
+          <w:color w:val="000000" w:themeColor="text1"/>
+          <w:sz w:val="20"/>
+          <w:szCs w:val="20"/>
+          <w:lang w:eastAsia="es-MX"/>
+        </w:rPr>
+        <w:t xml:space="preserve"> con indicadores</w:t>
+      </w:r>
+      <w:r>
+        <w:rPr>
+          <w:rFonts w:ascii="Montserrat" w:eastAsia="Times New Roman" w:hAnsi="Montserrat" w:cs="Helvetica"/>
+          <w:color w:val="000000" w:themeColor="text1"/>
+          <w:sz w:val="20"/>
+          <w:szCs w:val="20"/>
+          <w:lang w:eastAsia="es-MX"/>
+        </w:rPr>
+        <w:t xml:space="preserve"> (se desarrolla en la Etapa 2)</w:t>
       </w:r>
     </w:p>
     <w:p>
@@ -2194,6 +2520,90 @@
           <w:szCs w:val="20"/>
           <w:lang w:eastAsia="es-MX"/>
         </w:rPr>
+        <w:t>Cotizaciones realizadas al mes</w:t>
+      </w:r>
+    </w:p>
+    <w:p>
+      <w:pPr>
+        <w:pStyle w:val="Prrafodelista"/>
+        <w:numPr>
+          <w:ilvl w:val="1"/>
+          <w:numId w:val="42"/>
+        </w:numPr>
+        <w:spacing w:before="100" w:beforeAutospacing="1" w:after="100" w:afterAutospacing="1"/>
+        <w:jc w:val="both"/>
+        <w:rPr>
+          <w:rFonts w:ascii="Montserrat" w:eastAsia="Times New Roman" w:hAnsi="Montserrat" w:cs="Helvetica"/>
+          <w:color w:val="000000" w:themeColor="text1"/>
+          <w:sz w:val="20"/>
+          <w:szCs w:val="20"/>
+          <w:lang w:eastAsia="es-MX"/>
+        </w:rPr>
+      </w:pPr>
+      <w:r>
+        <w:rPr>
+          <w:rFonts w:ascii="Montserrat" w:eastAsia="Times New Roman" w:hAnsi="Montserrat" w:cs="Helvetica"/>
+          <w:color w:val="000000" w:themeColor="text1"/>
+          <w:sz w:val="20"/>
+          <w:szCs w:val="20"/>
+          <w:lang w:eastAsia="es-MX"/>
+        </w:rPr>
+        <w:t>Ventas</w:t>
+      </w:r>
+    </w:p>
+    <w:p>
+      <w:pPr>
+        <w:pStyle w:val="Prrafodelista"/>
+        <w:numPr>
+          <w:ilvl w:val="1"/>
+          <w:numId w:val="42"/>
+        </w:numPr>
+        <w:spacing w:before="100" w:beforeAutospacing="1" w:after="100" w:afterAutospacing="1"/>
+        <w:jc w:val="both"/>
+        <w:rPr>
+          <w:rFonts w:ascii="Montserrat" w:eastAsia="Times New Roman" w:hAnsi="Montserrat" w:cs="Helvetica"/>
+          <w:color w:val="000000" w:themeColor="text1"/>
+          <w:sz w:val="20"/>
+          <w:szCs w:val="20"/>
+          <w:lang w:eastAsia="es-MX"/>
+        </w:rPr>
+      </w:pPr>
+      <w:r>
+        <w:rPr>
+          <w:rFonts w:ascii="Montserrat" w:eastAsia="Times New Roman" w:hAnsi="Montserrat" w:cs="Helvetica"/>
+          <w:color w:val="000000" w:themeColor="text1"/>
+          <w:sz w:val="20"/>
+          <w:szCs w:val="20"/>
+          <w:lang w:eastAsia="es-MX"/>
+        </w:rPr>
+        <w:t>Nuevos clientes</w:t>
+      </w:r>
+    </w:p>
+    <w:p>
+      <w:pPr>
+        <w:pStyle w:val="Prrafodelista"/>
+        <w:numPr>
+          <w:ilvl w:val="1"/>
+          <w:numId w:val="42"/>
+        </w:numPr>
+        <w:spacing w:before="100" w:beforeAutospacing="1" w:after="100" w:afterAutospacing="1"/>
+        <w:jc w:val="both"/>
+        <w:rPr>
+          <w:rFonts w:ascii="Montserrat" w:eastAsia="Times New Roman" w:hAnsi="Montserrat" w:cs="Helvetica"/>
+          <w:color w:val="000000" w:themeColor="text1"/>
+          <w:sz w:val="20"/>
+          <w:szCs w:val="20"/>
+          <w:lang w:eastAsia="es-MX"/>
+        </w:rPr>
+      </w:pPr>
+      <w:r>
+        <w:rPr>
+          <w:rFonts w:ascii="Montserrat" w:eastAsia="Times New Roman" w:hAnsi="Montserrat" w:cs="Helvetica"/>
+          <w:color w:val="000000" w:themeColor="text1"/>
+          <w:sz w:val="20"/>
+          <w:szCs w:val="20"/>
+          <w:lang w:eastAsia="es-MX"/>
+        </w:rPr>
         <w:t>Nuevos prospectos</w:t>
       </w:r>
     </w:p>
@@ -2755,6 +3165,7 @@
           <w:szCs w:val="20"/>
           <w:lang w:eastAsia="es-ES_tradnl"/>
         </w:rPr>
+        <w:lastRenderedPageBreak/>
         <w:t>Tiempo de desarrollo:</w:t>
       </w:r>
       <w:r>
@@ -2863,6 +3274,7 @@
         </w:rPr>
         <w:t>s</w:t>
       </w:r>
+      <w:proofErr w:type="gramStart"/>
       <w:r>
         <w:rPr>
           <w:rFonts w:ascii="Avenir Book" w:eastAsia="Times New Roman" w:hAnsi="Avenir Book" w:cs="Times New Roman"/>
@@ -2901,7 +3313,62 @@
           <w:szCs w:val="20"/>
           <w:lang w:eastAsia="es-ES_tradnl"/>
         </w:rPr>
-        <w:t xml:space="preserve">Angular, Node, Mysql </w:t>
+        <w:t>Angular</w:t>
+      </w:r>
+      <w:proofErr w:type="gramEnd"/>
+      <w:r>
+        <w:rPr>
+          <w:rFonts w:ascii="Avenir Book" w:eastAsia="Times New Roman" w:hAnsi="Avenir Book" w:cs="Times New Roman"/>
+          <w:i/>
+          <w:sz w:val="20"/>
+          <w:szCs w:val="20"/>
+          <w:lang w:eastAsia="es-ES_tradnl"/>
+        </w:rPr>
+        <w:t xml:space="preserve">, </w:t>
+      </w:r>
+      <w:proofErr w:type="spellStart"/>
+      <w:r>
+        <w:rPr>
+          <w:rFonts w:ascii="Avenir Book" w:eastAsia="Times New Roman" w:hAnsi="Avenir Book" w:cs="Times New Roman"/>
+          <w:i/>
+          <w:sz w:val="20"/>
+          <w:szCs w:val="20"/>
+          <w:lang w:eastAsia="es-ES_tradnl"/>
+        </w:rPr>
+        <w:t>Node</w:t>
+      </w:r>
+      <w:proofErr w:type="spellEnd"/>
+      <w:r>
+        <w:rPr>
+          <w:rFonts w:ascii="Avenir Book" w:eastAsia="Times New Roman" w:hAnsi="Avenir Book" w:cs="Times New Roman"/>
+          <w:i/>
+          <w:sz w:val="20"/>
+          <w:szCs w:val="20"/>
+          <w:lang w:eastAsia="es-ES_tradnl"/>
+        </w:rPr>
+        <w:t xml:space="preserve">, </w:t>
+      </w:r>
+      <w:proofErr w:type="spellStart"/>
+      <w:r>
+        <w:rPr>
+          <w:rFonts w:ascii="Avenir Book" w:eastAsia="Times New Roman" w:hAnsi="Avenir Book" w:cs="Times New Roman"/>
+          <w:i/>
+          <w:sz w:val="20"/>
+          <w:szCs w:val="20"/>
+          <w:lang w:eastAsia="es-ES_tradnl"/>
+        </w:rPr>
+        <w:t>Mysql</w:t>
+      </w:r>
+      <w:proofErr w:type="spellEnd"/>
+      <w:r>
+        <w:rPr>
+          <w:rFonts w:ascii="Avenir Book" w:eastAsia="Times New Roman" w:hAnsi="Avenir Book" w:cs="Times New Roman"/>
+          <w:i/>
+          <w:sz w:val="20"/>
+          <w:szCs w:val="20"/>
+          <w:lang w:eastAsia="es-ES_tradnl"/>
+        </w:rPr>
+        <w:t xml:space="preserve"> </w:t>
       </w:r>
     </w:p>
     <w:sectPr>

</xml_diff>